<commit_message>
clarification on exam extensions
</commit_message>
<xml_diff>
--- a/doc/advanced/exams/project_mock_exam.docx
+++ b/doc/advanced/exams/project_mock_exam.docx
@@ -1,6 +1,6 @@
 
 <file path=word/document.xml><?xml version="1.0" encoding="utf-8"?>
-<w:document xmlns:wpc="http://schemas.microsoft.com/office/word/2010/wordprocessingCanvas" xmlns:cx="http://schemas.microsoft.com/office/drawing/2014/chartex" xmlns:mc="http://schemas.openxmlformats.org/markup-compatibility/2006" xmlns:o="urn:schemas-microsoft-com:office:office" xmlns:r="http://schemas.openxmlformats.org/officeDocument/2006/relationships" xmlns:m="http://schemas.openxmlformats.org/officeDocument/2006/math" xmlns:v="urn:schemas-microsoft-com:vml" xmlns:wp14="http://schemas.microsoft.com/office/word/2010/wordprocessingDrawing" xmlns:wp="http://schemas.openxmlformats.org/drawingml/2006/wordprocessingDrawing" xmlns:w10="urn:schemas-microsoft-com:office:word" xmlns:w="http://schemas.openxmlformats.org/wordprocessingml/2006/main" xmlns:w14="http://schemas.microsoft.com/office/word/2010/wordml" xmlns:w15="http://schemas.microsoft.com/office/word/2012/wordml" xmlns:w16se="http://schemas.microsoft.com/office/word/2015/wordml/symex" xmlns:wpg="http://schemas.microsoft.com/office/word/2010/wordprocessingGroup" xmlns:wpi="http://schemas.microsoft.com/office/word/2010/wordprocessingInk" xmlns:wne="http://schemas.microsoft.com/office/word/2006/wordml" xmlns:wps="http://schemas.microsoft.com/office/word/2010/wordprocessingShape" mc:Ignorable="w14 w15 w16se wp14">
+<w:document xmlns:wpc="http://schemas.microsoft.com/office/word/2010/wordprocessingCanvas" xmlns:cx="http://schemas.microsoft.com/office/drawing/2014/chartex" xmlns:cx1="http://schemas.microsoft.com/office/drawing/2015/9/8/chartex" xmlns:cx2="http://schemas.microsoft.com/office/drawing/2015/10/21/chartex" xmlns:cx3="http://schemas.microsoft.com/office/drawing/2016/5/9/chartex" xmlns:cx4="http://schemas.microsoft.com/office/drawing/2016/5/10/chartex" xmlns:cx5="http://schemas.microsoft.com/office/drawing/2016/5/11/chartex" xmlns:cx6="http://schemas.microsoft.com/office/drawing/2016/5/12/chartex" xmlns:cx7="http://schemas.microsoft.com/office/drawing/2016/5/13/chartex" xmlns:cx8="http://schemas.microsoft.com/office/drawing/2016/5/14/chartex" xmlns:mc="http://schemas.openxmlformats.org/markup-compatibility/2006" xmlns:aink="http://schemas.microsoft.com/office/drawing/2016/ink" xmlns:am3d="http://schemas.microsoft.com/office/drawing/2017/model3d" xmlns:o="urn:schemas-microsoft-com:office:office" xmlns:r="http://schemas.openxmlformats.org/officeDocument/2006/relationships" xmlns:m="http://schemas.openxmlformats.org/officeDocument/2006/math" xmlns:v="urn:schemas-microsoft-com:vml" xmlns:wp14="http://schemas.microsoft.com/office/word/2010/wordprocessingDrawing" xmlns:wp="http://schemas.openxmlformats.org/drawingml/2006/wordprocessingDrawing" xmlns:w10="urn:schemas-microsoft-com:office:word" xmlns:w="http://schemas.openxmlformats.org/wordprocessingml/2006/main" xmlns:w14="http://schemas.microsoft.com/office/word/2010/wordml" xmlns:w15="http://schemas.microsoft.com/office/word/2012/wordml" xmlns:w16cid="http://schemas.microsoft.com/office/word/2016/wordml/cid" xmlns:w16se="http://schemas.microsoft.com/office/word/2015/wordml/symex" xmlns:wpg="http://schemas.microsoft.com/office/word/2010/wordprocessingGroup" xmlns:wpi="http://schemas.microsoft.com/office/word/2010/wordprocessingInk" xmlns:wne="http://schemas.microsoft.com/office/word/2006/wordml" xmlns:wps="http://schemas.microsoft.com/office/word/2010/wordprocessingShape" mc:Ignorable="w14 w15 w16se w16cid wp14">
   <w:body>
     <w:p>
       <w:pPr>
@@ -70,6 +70,44 @@
       <w:r>
         <w:t xml:space="preserve"> hours to complete the project. See the details of submission deadline from where you got this document.</w:t>
       </w:r>
+      <w:r>
+        <w:t xml:space="preserve"> </w:t>
+      </w:r>
+      <w:r>
+        <w:t xml:space="preserve">Note: as a general rule, usually there is no deadline extension on this type of exams. And, even if administration grants an extension (e.g., for medical reasons), it should be no more than 50% of the original amount (i.e., a total of </w:t>
+      </w:r>
+      <w:r>
+        <w:t>108</w:t>
+      </w:r>
+      <w:r>
+        <w:t xml:space="preserve"> hours in a </w:t>
+      </w:r>
+      <w:r>
+        <w:t>72</w:t>
+      </w:r>
+      <w:bookmarkStart w:id="0" w:name="_GoBack"/>
+      <w:bookmarkEnd w:id="0"/>
+      <w:r>
+        <w:t xml:space="preserve"> hour exam). If for any reason you got granted an extension longer than that, you must contact administration to verify the course responsible had agreed on such extension (there were cases in the past in which such unauthorized extensions were given by mistake). Do </w:t>
+      </w:r>
+      <w:r>
+        <w:rPr>
+          <w:b/>
+        </w:rPr>
+        <w:t>NOT</w:t>
+      </w:r>
+      <w:r>
+        <w:t xml:space="preserve"> contact the course responsible directly, as exams must be marked anonymously. To make the exam conditions fair to all students, submissions with long extensions that were not authorized by the course responsible will be automatically evaluated as failed (i.e., an </w:t>
+      </w:r>
+      <w:r>
+        <w:rPr>
+          <w:b/>
+        </w:rPr>
+        <w:t>F</w:t>
+      </w:r>
+      <w:r>
+        <w:t>).</w:t>
+      </w:r>
     </w:p>
     <w:p>
       <w:pPr>
@@ -114,12 +152,14 @@
       <w:r>
         <w:t>. No “</w:t>
       </w:r>
+      <w:proofErr w:type="spellStart"/>
       <w:r>
         <w:rPr>
           <w:i/>
         </w:rPr>
         <w:t>rar</w:t>
       </w:r>
+      <w:proofErr w:type="spellEnd"/>
       <w:r>
         <w:t>”, no “</w:t>
       </w:r>
@@ -136,8 +176,16 @@
         <w:rPr>
           <w:i/>
         </w:rPr>
-        <w:t>.kt</w:t>
-      </w:r>
+        <w:t>.</w:t>
+      </w:r>
+      <w:proofErr w:type="spellStart"/>
+      <w:r>
+        <w:rPr>
+          <w:i/>
+        </w:rPr>
+        <w:t>kt</w:t>
+      </w:r>
+      <w:proofErr w:type="spellEnd"/>
       <w:r>
         <w:rPr>
           <w:i/>
@@ -195,16 +243,48 @@
         <w:jc w:val="both"/>
       </w:pPr>
       <w:r>
-        <w:t>The delivered project must be compilable with Maven 3.x with commands like “</w:t>
-      </w:r>
-      <w:r>
-        <w:rPr>
-          <w:i/>
-        </w:rPr>
-        <w:t>mvn package -DskipTests</w:t>
-      </w:r>
-      <w:r>
-        <w:t xml:space="preserve">” directly from your unzipped file. The project must be compilable with Java </w:t>
+        <w:t xml:space="preserve">The delivered project must be </w:t>
+      </w:r>
+      <w:proofErr w:type="spellStart"/>
+      <w:r>
+        <w:t>compilable</w:t>
+      </w:r>
+      <w:proofErr w:type="spellEnd"/>
+      <w:r>
+        <w:t xml:space="preserve"> with Maven 3.x with commands like “</w:t>
+      </w:r>
+      <w:proofErr w:type="spellStart"/>
+      <w:r>
+        <w:rPr>
+          <w:i/>
+        </w:rPr>
+        <w:t>mvn</w:t>
+      </w:r>
+      <w:proofErr w:type="spellEnd"/>
+      <w:r>
+        <w:rPr>
+          <w:i/>
+        </w:rPr>
+        <w:t xml:space="preserve"> package -</w:t>
+      </w:r>
+      <w:proofErr w:type="spellStart"/>
+      <w:r>
+        <w:rPr>
+          <w:i/>
+        </w:rPr>
+        <w:t>DskipTests</w:t>
+      </w:r>
+      <w:proofErr w:type="spellEnd"/>
+      <w:r>
+        <w:t xml:space="preserve">” directly from your unzipped file. The project must be </w:t>
+      </w:r>
+      <w:proofErr w:type="spellStart"/>
+      <w:r>
+        <w:t>compilable</w:t>
+      </w:r>
+      <w:proofErr w:type="spellEnd"/>
+      <w:r>
+        <w:t xml:space="preserve"> with Java </w:t>
       </w:r>
       <w:r>
         <w:rPr>
@@ -224,11 +304,19 @@
       <w:r>
         <w:t xml:space="preserve"> run and pass when running “</w:t>
       </w:r>
-      <w:r>
-        <w:rPr>
-          <w:i/>
-        </w:rPr>
-        <w:t>mvn clean verify</w:t>
+      <w:proofErr w:type="spellStart"/>
+      <w:r>
+        <w:rPr>
+          <w:i/>
+        </w:rPr>
+        <w:t>mvn</w:t>
+      </w:r>
+      <w:proofErr w:type="spellEnd"/>
+      <w:r>
+        <w:rPr>
+          <w:i/>
+        </w:rPr>
+        <w:t xml:space="preserve"> clean verify</w:t>
       </w:r>
       <w:r>
         <w:t>”. Note: examiners will run such command on their machine when evaluating your delivery. Compilation failures will heavily reduce your grade.</w:t>
@@ -284,7 +372,15 @@
         <w:t>MUST</w:t>
       </w:r>
       <w:r>
-        <w:t xml:space="preserve"> have in the comments the link to the file from GitHub which you are using and/or copying&amp;pasting. For an external examiner it </w:t>
+        <w:t xml:space="preserve"> have in the comments the link to the file from GitHub which you are using and/or </w:t>
+      </w:r>
+      <w:proofErr w:type="spellStart"/>
+      <w:r>
+        <w:t>copying&amp;pasting</w:t>
+      </w:r>
+      <w:proofErr w:type="spellEnd"/>
+      <w:r>
+        <w:t xml:space="preserve">. For an external examiner it </w:t>
       </w:r>
       <w:r>
         <w:rPr>
@@ -309,6 +405,7 @@
         <w:jc w:val="both"/>
       </w:pPr>
       <w:r>
+        <w:lastRenderedPageBreak/>
         <w:t xml:space="preserve">The </w:t>
       </w:r>
       <w:r>
@@ -406,21 +503,25 @@
       <w:r>
         <w:t xml:space="preserve"> from </w:t>
       </w:r>
+      <w:proofErr w:type="spellStart"/>
       <w:r>
         <w:rPr>
           <w:i/>
         </w:rPr>
         <w:t>StackOverflow</w:t>
       </w:r>
+      <w:proofErr w:type="spellEnd"/>
       <w:r>
         <w:t xml:space="preserve">) to achieve some special functionalities (but recall to write a code comment about it, e.g., a link to the </w:t>
       </w:r>
+      <w:proofErr w:type="spellStart"/>
       <w:r>
         <w:rPr>
           <w:i/>
         </w:rPr>
         <w:t>StackOverflow</w:t>
       </w:r>
+      <w:proofErr w:type="spellEnd"/>
       <w:r>
         <w:t xml:space="preserve"> page).</w:t>
       </w:r>
@@ -430,7 +531,6 @@
         <w:jc w:val="both"/>
       </w:pPr>
       <w:r>
-        <w:lastRenderedPageBreak/>
         <w:t xml:space="preserve">There is a </w:t>
       </w:r>
       <w:r>
@@ -615,8 +715,16 @@
         <w:rPr>
           <w:i/>
         </w:rPr>
-        <w:t>.docx</w:t>
-      </w:r>
+        <w:t>.</w:t>
+      </w:r>
+      <w:proofErr w:type="spellStart"/>
+      <w:r>
+        <w:rPr>
+          <w:i/>
+        </w:rPr>
+        <w:t>docx</w:t>
+      </w:r>
+      <w:proofErr w:type="spellEnd"/>
       <w:r>
         <w:t xml:space="preserve"> or </w:t>
       </w:r>
@@ -754,7 +862,15 @@
         <w:jc w:val="both"/>
       </w:pPr>
       <w:r>
-        <w:t>If you have special login for users (eg, an admin), write down login/password, so it can be used. If you do not want to write it in the documentation, just provide a separated file in your delivered zip file.</w:t>
+        <w:t>If you have special login for users (</w:t>
+      </w:r>
+      <w:proofErr w:type="spellStart"/>
+      <w:r>
+        <w:t>eg</w:t>
+      </w:r>
+      <w:proofErr w:type="spellEnd"/>
+      <w:r>
+        <w:t>, an admin), write down login/password, so it can be used. If you do not want to write it in the documentation, just provide a separated file in your delivered zip file.</w:t>
       </w:r>
     </w:p>
     <w:p>
@@ -860,12 +976,14 @@
       <w:r>
         <w:t xml:space="preserve">For example, if you submit a </w:t>
       </w:r>
+      <w:proofErr w:type="spellStart"/>
       <w:r>
         <w:rPr>
           <w:i/>
         </w:rPr>
         <w:t>rar</w:t>
       </w:r>
+      <w:proofErr w:type="spellEnd"/>
       <w:r>
         <w:t xml:space="preserve"> or a </w:t>
       </w:r>
@@ -918,12 +1036,14 @@
       <w:r>
         <w:t>or “</w:t>
       </w:r>
+      <w:proofErr w:type="spellStart"/>
       <w:r>
         <w:rPr>
           <w:i/>
         </w:rPr>
         <w:t>node_modules</w:t>
       </w:r>
+      <w:proofErr w:type="spellEnd"/>
       <w:r>
         <w:t xml:space="preserve">” </w:t>
       </w:r>
@@ -952,13 +1072,25 @@
         <w:t xml:space="preserve"> </w:t>
       </w:r>
       <w:r>
-        <w:t>You really want to make sure to run a “</w:t>
-      </w:r>
-      <w:r>
-        <w:rPr>
-          <w:i/>
-        </w:rPr>
-        <w:t>mvn clean</w:t>
+        <w:t xml:space="preserve">You </w:t>
+      </w:r>
+      <w:r>
+        <w:lastRenderedPageBreak/>
+        <w:t>really want to make sure to run a “</w:t>
+      </w:r>
+      <w:proofErr w:type="spellStart"/>
+      <w:r>
+        <w:rPr>
+          <w:i/>
+        </w:rPr>
+        <w:t>mvn</w:t>
+      </w:r>
+      <w:proofErr w:type="spellEnd"/>
+      <w:r>
+        <w:rPr>
+          <w:i/>
+        </w:rPr>
+        <w:t xml:space="preserve"> clean</w:t>
       </w:r>
       <w:r>
         <w:t>” before submitting</w:t>
@@ -1052,7 +1184,6 @@
         <w:jc w:val="both"/>
       </w:pPr>
       <w:r>
-        <w:lastRenderedPageBreak/>
         <w:t>If you d</w:t>
       </w:r>
       <w:r>
@@ -1208,8 +1339,6 @@
       <w:pPr>
         <w:jc w:val="both"/>
       </w:pPr>
-      <w:bookmarkStart w:id="0" w:name="_GoBack"/>
-      <w:bookmarkEnd w:id="0"/>
     </w:p>
     <w:p>
       <w:pPr>
@@ -1352,6 +1481,7 @@
       <w:r>
         <w:t xml:space="preserve"> REST API using </w:t>
       </w:r>
+      <w:proofErr w:type="spellStart"/>
       <w:r>
         <w:rPr>
           <w:i/>
@@ -1364,6 +1494,7 @@
         </w:rPr>
         <w:t>Boot</w:t>
       </w:r>
+      <w:proofErr w:type="spellEnd"/>
       <w:r>
         <w:t xml:space="preserve"> and </w:t>
       </w:r>
@@ -1544,12 +1675,14 @@
       <w:r>
         <w:t xml:space="preserve"> one test with </w:t>
       </w:r>
+      <w:proofErr w:type="spellStart"/>
       <w:r>
         <w:rPr>
           <w:i/>
         </w:rPr>
         <w:t>RestAssured</w:t>
       </w:r>
+      <w:proofErr w:type="spellEnd"/>
       <w:r>
         <w:t xml:space="preserve"> per each endpoint.</w:t>
       </w:r>
@@ -1615,12 +1748,14 @@
       <w:r>
         <w:t xml:space="preserve">, you need to use </w:t>
       </w:r>
+      <w:proofErr w:type="spellStart"/>
       <w:r>
         <w:rPr>
           <w:i/>
         </w:rPr>
         <w:t>WireMock</w:t>
       </w:r>
+      <w:proofErr w:type="spellEnd"/>
       <w:r>
         <w:t xml:space="preserve"> in the </w:t>
       </w:r>
@@ -1652,12 +1787,14 @@
       <w:r>
         <w:t xml:space="preserve"> provide a </w:t>
       </w:r>
+      <w:proofErr w:type="spellStart"/>
       <w:r>
         <w:rPr>
           <w:i/>
         </w:rPr>
         <w:t>LocalApplicationRunner</w:t>
       </w:r>
+      <w:proofErr w:type="spellEnd"/>
       <w:r>
         <w:t xml:space="preserve"> in the test folder which is able to run the REST API independently from the whole microservice. If such REST API depends on external services (e.g., Eureka), those communications can be deactivated or mocked out (or simply live with the fact that some, but not all, endpoints will not work). It is </w:t>
       </w:r>
@@ -1713,6 +1850,7 @@
         <w:jc w:val="both"/>
       </w:pPr>
       <w:r>
+        <w:lastRenderedPageBreak/>
         <w:t>In “</w:t>
       </w:r>
       <w:r>
@@ -1796,7 +1934,15 @@
         <w:jc w:val="both"/>
       </w:pPr>
       <w:r>
-        <w:t>Configure Maven to build a self-executable uber/fat jar for the service.</w:t>
+        <w:t xml:space="preserve">Configure Maven to build a self-executable </w:t>
+      </w:r>
+      <w:proofErr w:type="spellStart"/>
+      <w:r>
+        <w:t>uber</w:t>
+      </w:r>
+      <w:proofErr w:type="spellEnd"/>
+      <w:r>
+        <w:t>/fat jar for the service.</w:t>
       </w:r>
     </w:p>
     <w:p>
@@ -1865,7 +2011,6 @@
         <w:jc w:val="both"/>
       </w:pPr>
       <w:r>
-        <w:lastRenderedPageBreak/>
         <w:t xml:space="preserve">Your microservices </w:t>
       </w:r>
       <w:r>
@@ -2304,12 +2449,14 @@
       <w:r>
         <w:t xml:space="preserve">distributed session-based authentication with </w:t>
       </w:r>
+      <w:proofErr w:type="spellStart"/>
       <w:r>
         <w:rPr>
           <w:i/>
         </w:rPr>
         <w:t>Redis</w:t>
       </w:r>
+      <w:proofErr w:type="spellEnd"/>
       <w:r>
         <w:t xml:space="preserve">, and you </w:t>
       </w:r>
@@ -2320,7 +2467,15 @@
         <w:t>MUST</w:t>
       </w:r>
       <w:r>
-        <w:t xml:space="preserve"> setup an API for login/logout/create of users. Note: most of these can be a copy&amp;paste&amp;adapt from the course examples. </w:t>
+        <w:t xml:space="preserve"> setup an API for login/logout/create of users. Note: most of these can be a </w:t>
+      </w:r>
+      <w:proofErr w:type="spellStart"/>
+      <w:r>
+        <w:t>copy&amp;paste&amp;adapt</w:t>
+      </w:r>
+      <w:proofErr w:type="spellEnd"/>
+      <w:r>
+        <w:t xml:space="preserve"> from the course examples. </w:t>
       </w:r>
       <w:r>
         <w:t xml:space="preserve"> </w:t>
@@ -2348,7 +2503,15 @@
         <w:t>MUST</w:t>
       </w:r>
       <w:r>
-        <w:t xml:space="preserve"> have mechanisms to signin/signup a user.</w:t>
+        <w:t xml:space="preserve"> have mechanisms to </w:t>
+      </w:r>
+      <w:proofErr w:type="spellStart"/>
+      <w:r>
+        <w:t>signin</w:t>
+      </w:r>
+      <w:proofErr w:type="spellEnd"/>
+      <w:r>
+        <w:t>/signup a user.</w:t>
       </w:r>
     </w:p>
     <w:p>
@@ -2404,6 +2567,7 @@
         <w:jc w:val="both"/>
       </w:pPr>
       <w:r>
+        <w:lastRenderedPageBreak/>
         <w:t xml:space="preserve">Besides the required REST APIs, </w:t>
       </w:r>
       <w:r>
@@ -2424,12 +2588,14 @@
       <w:r>
         <w:t xml:space="preserve">a </w:t>
       </w:r>
+      <w:proofErr w:type="spellStart"/>
       <w:r>
         <w:rPr>
           <w:i/>
         </w:rPr>
         <w:t>GraphQL</w:t>
       </w:r>
+      <w:proofErr w:type="spellEnd"/>
       <w:r>
         <w:t xml:space="preserve"> one. </w:t>
       </w:r>
@@ -2522,7 +2688,6 @@
         <w:jc w:val="both"/>
       </w:pPr>
       <w:r>
-        <w:lastRenderedPageBreak/>
         <w:t xml:space="preserve">The application topic for </w:t>
       </w:r>
       <w:r>
@@ -2762,7 +2927,15 @@
         <w:jc w:val="both"/>
       </w:pPr>
       <w:r>
-        <w:t>The GraphQL API should handle seat reservations.</w:t>
+        <w:t xml:space="preserve">The </w:t>
+      </w:r>
+      <w:proofErr w:type="spellStart"/>
+      <w:r>
+        <w:t>GraphQL</w:t>
+      </w:r>
+      <w:proofErr w:type="spellEnd"/>
+      <w:r>
+        <w:t xml:space="preserve"> API should handle seat reservations.</w:t>
       </w:r>
     </w:p>
     <w:p>
@@ -2855,7 +3028,7 @@
 </file>
 
 <file path=word/numbering.xml><?xml version="1.0" encoding="utf-8"?>
-<w:numbering xmlns:wpc="http://schemas.microsoft.com/office/word/2010/wordprocessingCanvas" xmlns:cx="http://schemas.microsoft.com/office/drawing/2014/chartex" xmlns:mc="http://schemas.openxmlformats.org/markup-compatibility/2006" xmlns:o="urn:schemas-microsoft-com:office:office" xmlns:r="http://schemas.openxmlformats.org/officeDocument/2006/relationships" xmlns:m="http://schemas.openxmlformats.org/officeDocument/2006/math" xmlns:v="urn:schemas-microsoft-com:vml" xmlns:wp14="http://schemas.microsoft.com/office/word/2010/wordprocessingDrawing" xmlns:wp="http://schemas.openxmlformats.org/drawingml/2006/wordprocessingDrawing" xmlns:w10="urn:schemas-microsoft-com:office:word" xmlns:w="http://schemas.openxmlformats.org/wordprocessingml/2006/main" xmlns:w14="http://schemas.microsoft.com/office/word/2010/wordml" xmlns:w15="http://schemas.microsoft.com/office/word/2012/wordml" xmlns:w16se="http://schemas.microsoft.com/office/word/2015/wordml/symex" xmlns:wpg="http://schemas.microsoft.com/office/word/2010/wordprocessingGroup" xmlns:wpi="http://schemas.microsoft.com/office/word/2010/wordprocessingInk" xmlns:wne="http://schemas.microsoft.com/office/word/2006/wordml" xmlns:wps="http://schemas.microsoft.com/office/word/2010/wordprocessingShape" mc:Ignorable="w14 w15 w16se wp14">
+<w:numbering xmlns:wpc="http://schemas.microsoft.com/office/word/2010/wordprocessingCanvas" xmlns:cx="http://schemas.microsoft.com/office/drawing/2014/chartex" xmlns:cx1="http://schemas.microsoft.com/office/drawing/2015/9/8/chartex" xmlns:cx2="http://schemas.microsoft.com/office/drawing/2015/10/21/chartex" xmlns:cx3="http://schemas.microsoft.com/office/drawing/2016/5/9/chartex" xmlns:cx4="http://schemas.microsoft.com/office/drawing/2016/5/10/chartex" xmlns:cx5="http://schemas.microsoft.com/office/drawing/2016/5/11/chartex" xmlns:cx6="http://schemas.microsoft.com/office/drawing/2016/5/12/chartex" xmlns:cx7="http://schemas.microsoft.com/office/drawing/2016/5/13/chartex" xmlns:cx8="http://schemas.microsoft.com/office/drawing/2016/5/14/chartex" xmlns:mc="http://schemas.openxmlformats.org/markup-compatibility/2006" xmlns:aink="http://schemas.microsoft.com/office/drawing/2016/ink" xmlns:am3d="http://schemas.microsoft.com/office/drawing/2017/model3d" xmlns:o="urn:schemas-microsoft-com:office:office" xmlns:r="http://schemas.openxmlformats.org/officeDocument/2006/relationships" xmlns:m="http://schemas.openxmlformats.org/officeDocument/2006/math" xmlns:v="urn:schemas-microsoft-com:vml" xmlns:wp14="http://schemas.microsoft.com/office/word/2010/wordprocessingDrawing" xmlns:wp="http://schemas.openxmlformats.org/drawingml/2006/wordprocessingDrawing" xmlns:w10="urn:schemas-microsoft-com:office:word" xmlns:w="http://schemas.openxmlformats.org/wordprocessingml/2006/main" xmlns:w14="http://schemas.microsoft.com/office/word/2010/wordml" xmlns:w15="http://schemas.microsoft.com/office/word/2012/wordml" xmlns:w16cid="http://schemas.microsoft.com/office/word/2016/wordml/cid" xmlns:w16se="http://schemas.microsoft.com/office/word/2015/wordml/symex" xmlns:wpg="http://schemas.microsoft.com/office/word/2010/wordprocessingGroup" xmlns:wpi="http://schemas.microsoft.com/office/word/2010/wordprocessingInk" xmlns:wne="http://schemas.microsoft.com/office/word/2006/wordml" xmlns:wps="http://schemas.microsoft.com/office/word/2010/wordprocessingShape" mc:Ignorable="w14 w15 w16se w16cid wp14">
   <w:abstractNum w:abstractNumId="0" w15:restartNumberingAfterBreak="0">
     <w:nsid w:val="0B6C5826"/>
     <w:multiLevelType w:val="hybridMultilevel"/>
@@ -4714,7 +4887,7 @@
 </file>
 
 <file path=word/styles.xml><?xml version="1.0" encoding="utf-8"?>
-<w:styles xmlns:mc="http://schemas.openxmlformats.org/markup-compatibility/2006" xmlns:r="http://schemas.openxmlformats.org/officeDocument/2006/relationships" xmlns:w="http://schemas.openxmlformats.org/wordprocessingml/2006/main" xmlns:w14="http://schemas.microsoft.com/office/word/2010/wordml" xmlns:w15="http://schemas.microsoft.com/office/word/2012/wordml" xmlns:w16se="http://schemas.microsoft.com/office/word/2015/wordml/symex" mc:Ignorable="w14 w15 w16se">
+<w:styles xmlns:mc="http://schemas.openxmlformats.org/markup-compatibility/2006" xmlns:r="http://schemas.openxmlformats.org/officeDocument/2006/relationships" xmlns:w="http://schemas.openxmlformats.org/wordprocessingml/2006/main" xmlns:w14="http://schemas.microsoft.com/office/word/2010/wordml" xmlns:w15="http://schemas.microsoft.com/office/word/2012/wordml" xmlns:w16cid="http://schemas.microsoft.com/office/word/2016/wordml/cid" xmlns:w16se="http://schemas.microsoft.com/office/word/2015/wordml/symex" mc:Ignorable="w14 w15 w16se w16cid">
   <w:docDefaults>
     <w:rPrDefault>
       <w:rPr>
@@ -4730,7 +4903,7 @@
       </w:pPr>
     </w:pPrDefault>
   </w:docDefaults>
-  <w:latentStyles w:defLockedState="0" w:defUIPriority="99" w:defSemiHidden="0" w:defUnhideWhenUsed="0" w:defQFormat="0" w:count="371">
+  <w:latentStyles w:defLockedState="0" w:defUIPriority="99" w:defSemiHidden="0" w:defUnhideWhenUsed="0" w:defQFormat="0" w:count="375">
     <w:lsdException w:name="Normal" w:uiPriority="0" w:qFormat="1"/>
     <w:lsdException w:name="heading 1" w:uiPriority="9" w:qFormat="1"/>
     <w:lsdException w:name="heading 2" w:semiHidden="1" w:uiPriority="9" w:unhideWhenUsed="1" w:qFormat="1"/>
@@ -4836,7 +5009,6 @@
     <w:lsdException w:name="HTML Sample" w:semiHidden="1" w:unhideWhenUsed="1"/>
     <w:lsdException w:name="HTML Typewriter" w:semiHidden="1" w:unhideWhenUsed="1"/>
     <w:lsdException w:name="HTML Variable" w:semiHidden="1" w:unhideWhenUsed="1"/>
-    <w:lsdException w:name="Normal Table" w:semiHidden="1" w:unhideWhenUsed="1"/>
     <w:lsdException w:name="annotation subject" w:semiHidden="1" w:unhideWhenUsed="1"/>
     <w:lsdException w:name="No List" w:semiHidden="1" w:unhideWhenUsed="1"/>
     <w:lsdException w:name="Outline List 1" w:semiHidden="1" w:unhideWhenUsed="1"/>
@@ -4880,10 +5052,8 @@
     <w:lsdException w:name="Table Elegant" w:semiHidden="1" w:unhideWhenUsed="1"/>
     <w:lsdException w:name="Table Professional" w:semiHidden="1" w:unhideWhenUsed="1"/>
     <w:lsdException w:name="Table Subtle 1" w:semiHidden="1" w:unhideWhenUsed="1"/>
-    <w:lsdException w:name="Table Subtle 2" w:semiHidden="1" w:unhideWhenUsed="1"/>
     <w:lsdException w:name="Table Web 1" w:semiHidden="1" w:unhideWhenUsed="1"/>
     <w:lsdException w:name="Table Web 2" w:semiHidden="1" w:unhideWhenUsed="1"/>
-    <w:lsdException w:name="Table Web 3" w:semiHidden="1" w:unhideWhenUsed="1"/>
     <w:lsdException w:name="Balloon Text" w:semiHidden="1" w:unhideWhenUsed="1"/>
     <w:lsdException w:name="Table Grid" w:uiPriority="39"/>
     <w:lsdException w:name="Table Theme" w:semiHidden="1" w:unhideWhenUsed="1"/>
@@ -5102,6 +5272,10 @@
     <w:lsdException w:name="List Table 5 Dark Accent 6" w:uiPriority="50"/>
     <w:lsdException w:name="List Table 6 Colorful Accent 6" w:uiPriority="51"/>
     <w:lsdException w:name="List Table 7 Colorful Accent 6" w:uiPriority="52"/>
+    <w:lsdException w:name="Mention" w:semiHidden="1" w:unhideWhenUsed="1"/>
+    <w:lsdException w:name="Smart Hyperlink" w:semiHidden="1" w:unhideWhenUsed="1"/>
+    <w:lsdException w:name="Hashtag" w:semiHidden="1" w:unhideWhenUsed="1"/>
+    <w:lsdException w:name="Unresolved Mention" w:semiHidden="1" w:unhideWhenUsed="1"/>
   </w:latentStyles>
   <w:style w:type="paragraph" w:default="1" w:styleId="Normal">
     <w:name w:val="Normal"/>
@@ -5224,8 +5398,8 @@
       <w:szCs w:val="32"/>
     </w:rPr>
   </w:style>
-  <w:style w:type="character" w:customStyle="1" w:styleId="UnresolvedMention">
-    <w:name w:val="Unresolved Mention"/>
+  <w:style w:type="character" w:customStyle="1" w:styleId="UnresolvedMention1">
+    <w:name w:val="Unresolved Mention1"/>
     <w:basedOn w:val="DefaultParagraphFont"/>
     <w:uiPriority w:val="99"/>
     <w:rsid w:val="00CC017E"/>
@@ -5503,7 +5677,7 @@
 </file>
 
 <file path=customXml/itemProps1.xml><?xml version="1.0" encoding="utf-8"?>
-<ds:datastoreItem xmlns:ds="http://schemas.openxmlformats.org/officeDocument/2006/customXml" ds:itemID="{1A394DBD-5867-4A9A-900B-5316CA8DDEB0}">
+<ds:datastoreItem xmlns:ds="http://schemas.openxmlformats.org/officeDocument/2006/customXml" ds:itemID="{353578A3-027B-984F-BE57-CC31203B8E3E}">
   <ds:schemaRefs>
     <ds:schemaRef ds:uri="http://schemas.openxmlformats.org/officeDocument/2006/bibliography"/>
   </ds:schemaRefs>

</xml_diff>

<commit_message>
update to mock exam
</commit_message>
<xml_diff>
--- a/doc/advanced/exams/project_mock_exam.docx
+++ b/doc/advanced/exams/project_mock_exam.docx
@@ -74,21 +74,7 @@
         <w:t xml:space="preserve"> </w:t>
       </w:r>
       <w:r>
-        <w:t xml:space="preserve">Note: as a general rule, usually there is no deadline extension on this type of exams. And, even if administration grants an extension (e.g., for medical reasons), it should be no more than 50% of the original amount (i.e., a total of </w:t>
-      </w:r>
-      <w:r>
-        <w:t>108</w:t>
-      </w:r>
-      <w:r>
-        <w:t xml:space="preserve"> hours in a </w:t>
-      </w:r>
-      <w:r>
-        <w:t>72</w:t>
-      </w:r>
-      <w:bookmarkStart w:id="0" w:name="_GoBack"/>
-      <w:bookmarkEnd w:id="0"/>
-      <w:r>
-        <w:t xml:space="preserve"> hour exam). If for any reason you got granted an extension longer than that, you must contact administration to verify the course responsible had agreed on such extension (there were cases in the past in which such unauthorized extensions were given by mistake). Do </w:t>
+        <w:t xml:space="preserve">Note: as a general rule, usually there is no deadline extension on this type of exams. And, even if administration grants an extension (e.g., for medical reasons), it should be no more than 50% of the original amount (i.e., a total of 108 hours in a 72 hour exam). If for any reason you got granted an extension longer than that, you must contact administration to verify the course responsible had agreed on such extension (there were cases in the past in which such unauthorized extensions were given by mistake). Do </w:t>
       </w:r>
       <w:r>
         <w:rPr>
@@ -284,13 +270,25 @@
       </w:r>
       <w:proofErr w:type="spellEnd"/>
       <w:r>
-        <w:t xml:space="preserve"> with Java </w:t>
-      </w:r>
-      <w:r>
-        <w:rPr>
-          <w:b/>
-        </w:rPr>
-        <w:t>8</w:t>
+        <w:t xml:space="preserve"> </w:t>
+      </w:r>
+      <w:r>
+        <w:t xml:space="preserve">and runnable </w:t>
+      </w:r>
+      <w:r>
+        <w:t>with J</w:t>
+      </w:r>
+      <w:r>
+        <w:t>DK</w:t>
+      </w:r>
+      <w:r>
+        <w:t xml:space="preserve"> </w:t>
+      </w:r>
+      <w:r>
+        <w:rPr>
+          <w:b/>
+        </w:rPr>
+        <w:t>11</w:t>
       </w:r>
       <w:r>
         <w:t xml:space="preserve">. The project must be self-contained, in the sense that all third-party libraries must be downloadable from Maven Central Repository (i.e., do not rely on SNAPSHOT dependencies of third-party libraries that were built locally on your machine). All tests </w:t>
@@ -561,6 +559,17 @@
         <w:t>React</w:t>
       </w:r>
       <w:r>
+        <w:t xml:space="preserve">, </w:t>
+      </w:r>
+      <w:proofErr w:type="spellStart"/>
+      <w:r>
+        <w:rPr>
+          <w:i/>
+        </w:rPr>
+        <w:t>Vue</w:t>
+      </w:r>
+      <w:proofErr w:type="spellEnd"/>
+      <w:r>
         <w:t xml:space="preserve"> or </w:t>
       </w:r>
       <w:r>
@@ -1552,7 +1561,10 @@
         <w:jc w:val="both"/>
       </w:pPr>
       <w:r>
-        <w:t xml:space="preserve">PATCH </w:t>
+        <w:t>Each endpoint</w:t>
+      </w:r>
+      <w:r>
+        <w:t xml:space="preserve"> </w:t>
       </w:r>
       <w:r>
         <w:rPr>
@@ -1561,13 +1573,7 @@
         <w:t>MUST</w:t>
       </w:r>
       <w:r>
-        <w:t xml:space="preserve"> use the </w:t>
-      </w:r>
-      <w:r>
-        <w:t>JSON Merge Patch</w:t>
-      </w:r>
-      <w:r>
-        <w:t xml:space="preserve"> format.</w:t>
+        <w:t xml:space="preserve"> use Wrapped Responses.</w:t>
       </w:r>
     </w:p>
     <w:p>
@@ -1580,10 +1586,7 @@
         <w:jc w:val="both"/>
       </w:pPr>
       <w:r>
-        <w:t>Each endpoint</w:t>
-      </w:r>
-      <w:r>
-        <w:t xml:space="preserve"> </w:t>
+        <w:t xml:space="preserve">Endpoints returning collections of data </w:t>
       </w:r>
       <w:r>
         <w:rPr>
@@ -1592,7 +1595,13 @@
         <w:t>MUST</w:t>
       </w:r>
       <w:r>
-        <w:t xml:space="preserve"> use Wrapped Responses.</w:t>
+        <w:t xml:space="preserve"> use Pagination, unless you can</w:t>
+      </w:r>
+      <w:r>
+        <w:t xml:space="preserve"> convincedly</w:t>
+      </w:r>
+      <w:r>
+        <w:t xml:space="preserve"> argue (in code comments) that they do not deal with large quantity of data, and the size is always small and bounded. Example: an endpoint that returns the top 10 players in a leader-board for a game does not need to use Pagination.</w:t>
       </w:r>
     </w:p>
     <w:p>
@@ -1605,22 +1614,36 @@
         <w:jc w:val="both"/>
       </w:pPr>
       <w:r>
-        <w:t xml:space="preserve">Endpoints returning collections of data </w:t>
-      </w:r>
-      <w:r>
         <w:rPr>
           <w:b/>
         </w:rPr>
         <w:t>MUST</w:t>
       </w:r>
       <w:r>
-        <w:t xml:space="preserve"> use Pagination, unless you can</w:t>
-      </w:r>
-      <w:r>
-        <w:t xml:space="preserve"> convincedly</w:t>
-      </w:r>
-      <w:r>
-        <w:t xml:space="preserve"> argue (in code comments) that they do not deal with large quantity of data, and the size is always small and bounded. Example: an endpoint that returns the top 10 players in a leader-board for a game does not need to use Pagination.</w:t>
+        <w:t xml:space="preserve"> p</w:t>
+      </w:r>
+      <w:r>
+        <w:t xml:space="preserve">rovide </w:t>
+      </w:r>
+      <w:proofErr w:type="spellStart"/>
+      <w:r>
+        <w:t>OpenAPI</w:t>
+      </w:r>
+      <w:proofErr w:type="spellEnd"/>
+      <w:r>
+        <w:t>/</w:t>
+      </w:r>
+      <w:r>
+        <w:t xml:space="preserve">Swagger documentation for </w:t>
+      </w:r>
+      <w:r>
+        <w:rPr>
+          <w:i/>
+        </w:rPr>
+        <w:t>all</w:t>
+      </w:r>
+      <w:r>
+        <w:t xml:space="preserve"> your endpoints.</w:t>
       </w:r>
     </w:p>
     <w:p>
@@ -1633,25 +1656,30 @@
         <w:jc w:val="both"/>
       </w:pPr>
       <w:r>
-        <w:rPr>
-          <w:b/>
-        </w:rPr>
-        <w:t>MUST</w:t>
-      </w:r>
-      <w:r>
-        <w:t xml:space="preserve"> p</w:t>
-      </w:r>
-      <w:r>
-        <w:t xml:space="preserve">rovide Swagger documentation for </w:t>
-      </w:r>
-      <w:r>
-        <w:rPr>
-          <w:i/>
-        </w:rPr>
-        <w:t>all</w:t>
-      </w:r>
-      <w:r>
-        <w:t xml:space="preserve"> your endpoints.</w:t>
+        <w:t xml:space="preserve">Write </w:t>
+      </w:r>
+      <w:r>
+        <w:rPr>
+          <w:b/>
+        </w:rPr>
+        <w:t>AT LEAST</w:t>
+      </w:r>
+      <w:r>
+        <w:t xml:space="preserve"> one test with </w:t>
+      </w:r>
+      <w:proofErr w:type="spellStart"/>
+      <w:r>
+        <w:rPr>
+          <w:i/>
+        </w:rPr>
+        <w:t>RestAssured</w:t>
+      </w:r>
+      <w:proofErr w:type="spellEnd"/>
+      <w:r>
+        <w:t xml:space="preserve"> per each endpoint.</w:t>
+      </w:r>
+      <w:r>
+        <w:t xml:space="preserve"> </w:t>
       </w:r>
     </w:p>
     <w:p>
@@ -1664,7 +1692,25 @@
         <w:jc w:val="both"/>
       </w:pPr>
       <w:r>
-        <w:t xml:space="preserve">Write </w:t>
+        <w:t>Add enough tests (unit or integration, it is up to you) such that, w</w:t>
+      </w:r>
+      <w:r>
+        <w:t xml:space="preserve">hen </w:t>
+      </w:r>
+      <w:r>
+        <w:t>they</w:t>
+      </w:r>
+      <w:r>
+        <w:t xml:space="preserve"> are run from IntelliJ, they </w:t>
+      </w:r>
+      <w:r>
+        <w:rPr>
+          <w:b/>
+        </w:rPr>
+        <w:t>MUST</w:t>
+      </w:r>
+      <w:r>
+        <w:t xml:space="preserve"> achieve </w:t>
       </w:r>
       <w:r>
         <w:rPr>
@@ -1673,21 +1719,7 @@
         <w:t>AT LEAST</w:t>
       </w:r>
       <w:r>
-        <w:t xml:space="preserve"> one test with </w:t>
-      </w:r>
-      <w:proofErr w:type="spellStart"/>
-      <w:r>
-        <w:rPr>
-          <w:i/>
-        </w:rPr>
-        <w:t>RestAssured</w:t>
-      </w:r>
-      <w:proofErr w:type="spellEnd"/>
-      <w:r>
-        <w:t xml:space="preserve"> per each endpoint.</w:t>
-      </w:r>
-      <w:r>
-        <w:t xml:space="preserve"> </w:t>
+        <w:t xml:space="preserve"> a 70% code coverage.  </w:t>
       </w:r>
     </w:p>
     <w:p>
@@ -1700,34 +1732,36 @@
         <w:jc w:val="both"/>
       </w:pPr>
       <w:r>
-        <w:t>Add enough tests (unit or integration, it is up to you) such that, w</w:t>
-      </w:r>
-      <w:r>
-        <w:t xml:space="preserve">hen </w:t>
-      </w:r>
-      <w:r>
-        <w:t>they</w:t>
-      </w:r>
-      <w:r>
-        <w:t xml:space="preserve"> are run from IntelliJ, they </w:t>
-      </w:r>
-      <w:r>
-        <w:rPr>
-          <w:b/>
-        </w:rPr>
-        <w:t>MUST</w:t>
-      </w:r>
-      <w:r>
-        <w:t xml:space="preserve"> achieve </w:t>
-      </w:r>
-      <w:r>
-        <w:rPr>
-          <w:b/>
-        </w:rPr>
-        <w:t>AT LEAST</w:t>
-      </w:r>
-      <w:r>
-        <w:t xml:space="preserve"> a 70% code coverage.  </w:t>
+        <w:t xml:space="preserve">If the service communicates with another </w:t>
+      </w:r>
+      <w:r>
+        <w:t>REST API</w:t>
+      </w:r>
+      <w:r>
+        <w:t xml:space="preserve">, you need to use </w:t>
+      </w:r>
+      <w:proofErr w:type="spellStart"/>
+      <w:r>
+        <w:rPr>
+          <w:i/>
+        </w:rPr>
+        <w:t>WireMock</w:t>
+      </w:r>
+      <w:proofErr w:type="spellEnd"/>
+      <w:r>
+        <w:t xml:space="preserve"> in the </w:t>
+      </w:r>
+      <w:r>
+        <w:t xml:space="preserve">integration </w:t>
+      </w:r>
+      <w:r>
+        <w:t>tests to mock it</w:t>
+      </w:r>
+      <w:r>
+        <w:t>, and use as well a Circuit Breaker</w:t>
+      </w:r>
+      <w:r>
+        <w:t>.</w:t>
       </w:r>
     </w:p>
     <w:p>
@@ -1740,43 +1774,42 @@
         <w:jc w:val="both"/>
       </w:pPr>
       <w:r>
-        <w:t xml:space="preserve">If the service communicates with another </w:t>
-      </w:r>
-      <w:r>
-        <w:t>REST API</w:t>
-      </w:r>
-      <w:r>
-        <w:t xml:space="preserve">, you need to use </w:t>
+        <w:t xml:space="preserve">You </w:t>
+      </w:r>
+      <w:r>
+        <w:rPr>
+          <w:b/>
+        </w:rPr>
+        <w:t>MUST</w:t>
+      </w:r>
+      <w:r>
+        <w:t xml:space="preserve"> provide a </w:t>
       </w:r>
       <w:proofErr w:type="spellStart"/>
       <w:r>
         <w:rPr>
           <w:i/>
         </w:rPr>
-        <w:t>WireMock</w:t>
+        <w:t>LocalApplicationRunner</w:t>
       </w:r>
       <w:proofErr w:type="spellEnd"/>
       <w:r>
-        <w:t xml:space="preserve"> in the </w:t>
-      </w:r>
-      <w:r>
-        <w:t xml:space="preserve">integration </w:t>
-      </w:r>
-      <w:r>
-        <w:t>tests to mock it.</w:t>
-      </w:r>
-    </w:p>
-    <w:p>
-      <w:pPr>
-        <w:pStyle w:val="ListParagraph"/>
-        <w:numPr>
-          <w:ilvl w:val="0"/>
-          <w:numId w:val="4"/>
-        </w:numPr>
-        <w:jc w:val="both"/>
-      </w:pPr>
-      <w:r>
-        <w:t xml:space="preserve">You </w:t>
+        <w:t xml:space="preserve"> in the test folder which is able to run the REST API independently from the whole microservice. If such REST API depends on external services (e.g., </w:t>
+      </w:r>
+      <w:r>
+        <w:t>Consul</w:t>
+      </w:r>
+      <w:r>
+        <w:t xml:space="preserve">), those communications can be deactivated or mocked out (or simply live with the fact that some, but not all, endpoints will not work). It is </w:t>
+      </w:r>
+      <w:r>
+        <w:rPr>
+          <w:b/>
+        </w:rPr>
+        <w:t>ESSENTIAL</w:t>
+      </w:r>
+      <w:r>
+        <w:t xml:space="preserve"> that an examiner </w:t>
       </w:r>
       <w:r>
         <w:rPr>
@@ -1785,48 +1818,30 @@
         <w:t>MUST</w:t>
       </w:r>
       <w:r>
-        <w:t xml:space="preserve"> provide a </w:t>
+        <w:t xml:space="preserve"> be able to start such class with </w:t>
+      </w:r>
+      <w:r>
+        <w:rPr>
+          <w:i/>
+        </w:rPr>
+        <w:t>simply</w:t>
+      </w:r>
+      <w:r>
+        <w:t xml:space="preserve"> </w:t>
+      </w:r>
+      <w:r>
+        <w:t xml:space="preserve">a right-click on an IDE (e.g., IntelliJ), and then see the </w:t>
       </w:r>
       <w:proofErr w:type="spellStart"/>
       <w:r>
-        <w:rPr>
-          <w:i/>
-        </w:rPr>
-        <w:t>LocalApplicationRunner</w:t>
+        <w:t>OpenAPI</w:t>
       </w:r>
       <w:proofErr w:type="spellEnd"/>
       <w:r>
-        <w:t xml:space="preserve"> in the test folder which is able to run the REST API independently from the whole microservice. If such REST API depends on external services (e.g., Eureka), those communications can be deactivated or mocked out (or simply live with the fact that some, but not all, endpoints will not work). It is </w:t>
-      </w:r>
-      <w:r>
-        <w:rPr>
-          <w:b/>
-        </w:rPr>
-        <w:t>ESSENTIAL</w:t>
-      </w:r>
-      <w:r>
-        <w:t xml:space="preserve"> that an examiner </w:t>
-      </w:r>
-      <w:r>
-        <w:rPr>
-          <w:b/>
-        </w:rPr>
-        <w:t>MUST</w:t>
-      </w:r>
-      <w:r>
-        <w:t xml:space="preserve"> be able to start such class with </w:t>
-      </w:r>
-      <w:r>
-        <w:rPr>
-          <w:i/>
-        </w:rPr>
-        <w:t>simply</w:t>
-      </w:r>
-      <w:r>
-        <w:t xml:space="preserve"> </w:t>
-      </w:r>
-      <w:r>
-        <w:t xml:space="preserve">a right-click on an IDE (e.g., IntelliJ), and then see the Swagger documentation when opening  </w:t>
+        <w:t>/</w:t>
+      </w:r>
+      <w:r>
+        <w:t xml:space="preserve">Swagger documentation when opening  </w:t>
       </w:r>
       <w:hyperlink r:id="rId7" w:history="1">
         <w:r>
@@ -2097,19 +2112,22 @@
         <w:t xml:space="preserve"> Docker-Compose file), and load-</w:t>
       </w:r>
       <w:r>
-        <w:t xml:space="preserve">balanced with </w:t>
-      </w:r>
-      <w:r>
-        <w:rPr>
-          <w:i/>
-        </w:rPr>
-        <w:t>Eureka</w:t>
-      </w:r>
-      <w:r>
-        <w:rPr>
-          <w:i/>
-        </w:rPr>
-        <w:t>/Ribbon</w:t>
+        <w:t xml:space="preserve">balanced </w:t>
+      </w:r>
+      <w:r>
+        <w:t>(use service</w:t>
+      </w:r>
+      <w:r>
+        <w:t>-</w:t>
+      </w:r>
+      <w:r>
+        <w:t>discovery, e.g.</w:t>
+      </w:r>
+      <w:r>
+        <w:t>,</w:t>
+      </w:r>
+      <w:r>
+        <w:t xml:space="preserve"> Consul)</w:t>
       </w:r>
       <w:r>
         <w:t>.</w:t>
@@ -2212,20 +2230,24 @@
     <w:p>
       <w:pPr>
         <w:jc w:val="both"/>
-        <w:rPr>
-          <w:b/>
-        </w:rPr>
-      </w:pPr>
-    </w:p>
-    <w:p>
-      <w:pPr>
-        <w:jc w:val="both"/>
-      </w:pPr>
-      <w:r>
-        <w:rPr>
-          <w:b/>
-        </w:rPr>
-        <w:t xml:space="preserve">R3: </w:t>
+      </w:pPr>
+      <w:r>
+        <w:rPr>
+          <w:b/>
+        </w:rPr>
+        <w:t>R</w:t>
+      </w:r>
+      <w:r>
+        <w:rPr>
+          <w:b/>
+        </w:rPr>
+        <w:t>3</w:t>
+      </w:r>
+      <w:r>
+        <w:rPr>
+          <w:b/>
+        </w:rPr>
+        <w:t xml:space="preserve">: </w:t>
       </w:r>
       <w:r>
         <w:rPr>
@@ -2243,20 +2265,314 @@
         <w:t>not sufficient</w:t>
       </w:r>
       <w:r>
+        <w:t xml:space="preserve"> requirements to get at least a </w:t>
+      </w:r>
+      <w:r>
+        <w:rPr>
+          <w:b/>
+        </w:rPr>
+        <w:t>C</w:t>
+      </w:r>
+    </w:p>
+    <w:p>
+      <w:pPr>
+        <w:pStyle w:val="ListParagraph"/>
+        <w:numPr>
+          <w:ilvl w:val="0"/>
+          <w:numId w:val="9"/>
+        </w:numPr>
+        <w:jc w:val="both"/>
+      </w:pPr>
+      <w:r>
+        <w:t xml:space="preserve">You </w:t>
+      </w:r>
+      <w:r>
+        <w:rPr>
+          <w:b/>
+        </w:rPr>
+        <w:t>MUST</w:t>
+      </w:r>
+      <w:r>
+        <w:t xml:space="preserve"> have security mechanisms in place to protect your REST APIs (e.g., although </w:t>
+      </w:r>
+      <w:r>
+        <w:t xml:space="preserve">some </w:t>
+      </w:r>
+      <w:r>
+        <w:t xml:space="preserve">GET operations might be allowed to everyone, write operations </w:t>
+      </w:r>
+      <w:r>
+        <w:t>such as</w:t>
+      </w:r>
+      <w:r>
+        <w:t xml:space="preserve"> POST/PUT/PATCH </w:t>
+      </w:r>
+      <w:r>
+        <w:t xml:space="preserve">likely will </w:t>
+      </w:r>
+      <w:r>
+        <w:t xml:space="preserve">do require authentication and authorization). </w:t>
+      </w:r>
+    </w:p>
+    <w:p>
+      <w:pPr>
+        <w:pStyle w:val="ListParagraph"/>
+        <w:numPr>
+          <w:ilvl w:val="0"/>
+          <w:numId w:val="9"/>
+        </w:numPr>
+        <w:jc w:val="both"/>
+      </w:pPr>
+      <w:r>
+        <w:t xml:space="preserve">You </w:t>
+      </w:r>
+      <w:r>
+        <w:rPr>
+          <w:b/>
+        </w:rPr>
+        <w:t>MUST</w:t>
+      </w:r>
+      <w:r>
+        <w:t xml:space="preserve"> set up a distributed session-based authentication with </w:t>
+      </w:r>
+      <w:proofErr w:type="spellStart"/>
+      <w:r>
+        <w:rPr>
+          <w:i/>
+        </w:rPr>
+        <w:t>Redis</w:t>
+      </w:r>
+      <w:proofErr w:type="spellEnd"/>
+      <w:r>
+        <w:t xml:space="preserve">, and you </w:t>
+      </w:r>
+      <w:r>
+        <w:rPr>
+          <w:b/>
+        </w:rPr>
+        <w:t>MUST</w:t>
+      </w:r>
+      <w:r>
+        <w:t xml:space="preserve"> setup an API for login/logout/create of users. Note: most of these can be a </w:t>
+      </w:r>
+      <w:proofErr w:type="spellStart"/>
+      <w:r>
+        <w:t>copy&amp;paste&amp;adapt</w:t>
+      </w:r>
+      <w:proofErr w:type="spellEnd"/>
+      <w:r>
+        <w:t xml:space="preserve"> from the course examples.   </w:t>
+      </w:r>
+    </w:p>
+    <w:p>
+      <w:pPr>
+        <w:jc w:val="both"/>
+        <w:rPr>
+          <w:b/>
+        </w:rPr>
+      </w:pPr>
+    </w:p>
+    <w:p>
+      <w:pPr>
+        <w:jc w:val="both"/>
+      </w:pPr>
+      <w:r>
+        <w:rPr>
+          <w:b/>
+        </w:rPr>
+        <w:t>R</w:t>
+      </w:r>
+      <w:r>
+        <w:rPr>
+          <w:b/>
+        </w:rPr>
+        <w:t>4</w:t>
+      </w:r>
+      <w:r>
+        <w:rPr>
+          <w:b/>
+        </w:rPr>
+        <w:t xml:space="preserve">: </w:t>
+      </w:r>
+      <w:r>
+        <w:rPr>
+          <w:b/>
+        </w:rPr>
+        <w:t>Necessary</w:t>
+      </w:r>
+      <w:r>
+        <w:t xml:space="preserve"> but </w:t>
+      </w:r>
+      <w:r>
+        <w:rPr>
+          <w:b/>
+        </w:rPr>
+        <w:t>not sufficient</w:t>
+      </w:r>
+      <w:r>
+        <w:t xml:space="preserve"> requirements to get a</w:t>
+      </w:r>
+      <w:r>
+        <w:t>t least an</w:t>
+      </w:r>
+      <w:r>
+        <w:t xml:space="preserve"> </w:t>
+      </w:r>
+      <w:r>
+        <w:rPr>
+          <w:b/>
+        </w:rPr>
+        <w:t>B</w:t>
+      </w:r>
+    </w:p>
+    <w:p>
+      <w:pPr>
+        <w:pStyle w:val="ListParagraph"/>
+        <w:numPr>
+          <w:ilvl w:val="0"/>
+          <w:numId w:val="10"/>
+        </w:numPr>
+        <w:jc w:val="both"/>
+      </w:pPr>
+      <w:r>
+        <w:t xml:space="preserve">You </w:t>
+      </w:r>
+      <w:r>
+        <w:rPr>
+          <w:b/>
+        </w:rPr>
+        <w:t>MUST</w:t>
+      </w:r>
+      <w:r>
+        <w:t xml:space="preserve"> have at least one communication relying on </w:t>
+      </w:r>
+      <w:r>
+        <w:rPr>
+          <w:i/>
+        </w:rPr>
+        <w:t>AMQP</w:t>
+      </w:r>
+      <w:r>
+        <w:t xml:space="preserve"> between two different web services.</w:t>
+      </w:r>
+    </w:p>
+    <w:p>
+      <w:pPr>
+        <w:pStyle w:val="ListParagraph"/>
+        <w:numPr>
+          <w:ilvl w:val="0"/>
+          <w:numId w:val="10"/>
+        </w:numPr>
+        <w:jc w:val="both"/>
+      </w:pPr>
+      <w:r>
+        <w:t xml:space="preserve">You </w:t>
+      </w:r>
+      <w:r>
+        <w:rPr>
+          <w:b/>
+        </w:rPr>
+        <w:t>MUST</w:t>
+      </w:r>
+      <w:r>
+        <w:t xml:space="preserve"> have at least one E2E test in which the correct behavior of AMQP is verified, i.e., a call to a service X which leads to an update to service Y via AMQP, and then in the test chec</w:t>
+      </w:r>
+      <w:r>
+        <w:t>k that</w:t>
+      </w:r>
+      <w:r>
+        <w:t xml:space="preserve"> such </w:t>
+      </w:r>
+      <w:r>
+        <w:t xml:space="preserve">update was correctly executed. The name of this test </w:t>
+      </w:r>
+      <w:r>
+        <w:rPr>
+          <w:b/>
+        </w:rPr>
+        <w:t>MUST</w:t>
+      </w:r>
+      <w:r>
+        <w:t xml:space="preserve"> be specified in the </w:t>
+      </w:r>
+      <w:r>
+        <w:rPr>
+          <w:i/>
+        </w:rPr>
+        <w:t>readme.md</w:t>
+      </w:r>
+      <w:r>
+        <w:t xml:space="preserve"> file.</w:t>
+      </w:r>
+    </w:p>
+    <w:p>
+      <w:pPr>
+        <w:jc w:val="both"/>
+        <w:rPr>
+          <w:b/>
+        </w:rPr>
+      </w:pPr>
+    </w:p>
+    <w:p>
+      <w:pPr>
+        <w:jc w:val="both"/>
+      </w:pPr>
+      <w:r>
+        <w:rPr>
+          <w:b/>
+        </w:rPr>
+        <w:t>R</w:t>
+      </w:r>
+      <w:r>
+        <w:rPr>
+          <w:b/>
+        </w:rPr>
+        <w:t>5</w:t>
+      </w:r>
+      <w:r>
+        <w:rPr>
+          <w:b/>
+        </w:rPr>
+        <w:t xml:space="preserve">: </w:t>
+      </w:r>
+      <w:r>
+        <w:rPr>
+          <w:b/>
+        </w:rPr>
+        <w:t>Necessary</w:t>
+      </w:r>
+      <w:r>
+        <w:t xml:space="preserve"> but </w:t>
+      </w:r>
+      <w:r>
+        <w:rPr>
+          <w:b/>
+        </w:rPr>
+        <w:t>not sufficient</w:t>
+      </w:r>
+      <w:r>
         <w:t xml:space="preserve"> requirements</w:t>
       </w:r>
       <w:r>
         <w:t xml:space="preserve"> </w:t>
       </w:r>
       <w:r>
-        <w:t xml:space="preserve">to get at least a </w:t>
-      </w:r>
-      <w:r>
-        <w:rPr>
-          <w:b/>
-        </w:rPr>
-        <w:t>C</w:t>
-      </w:r>
+        <w:t>to get a</w:t>
+      </w:r>
+      <w:r>
+        <w:t>n</w:t>
+      </w:r>
+      <w:r>
+        <w:t xml:space="preserve"> </w:t>
+      </w:r>
+      <w:proofErr w:type="spellStart"/>
+      <w:r>
+        <w:rPr>
+          <w:b/>
+        </w:rPr>
+        <w:t>A</w:t>
+      </w:r>
+      <w:proofErr w:type="spellEnd"/>
     </w:p>
     <w:p>
       <w:pPr>
@@ -2305,7 +2621,17 @@
         <w:jc w:val="both"/>
       </w:pPr>
       <w:r>
-        <w:t>You need to make sure that all the major features in your application are executable from the frontend.</w:t>
+        <w:lastRenderedPageBreak/>
+        <w:t xml:space="preserve">You </w:t>
+      </w:r>
+      <w:r>
+        <w:rPr>
+          <w:b/>
+        </w:rPr>
+        <w:t>MUST</w:t>
+      </w:r>
+      <w:r>
+        <w:t xml:space="preserve"> make sure that all the major features in your application are executable from the frontend.</w:t>
       </w:r>
     </w:p>
     <w:p>
@@ -2318,77 +2644,24 @@
         <w:jc w:val="both"/>
       </w:pPr>
       <w:r>
-        <w:t xml:space="preserve">Note: there is no requirement on the </w:t>
-      </w:r>
-      <w:r>
-        <w:rPr>
-          <w:i/>
-        </w:rPr>
-        <w:t>design</w:t>
-      </w:r>
-      <w:r>
-        <w:t xml:space="preserve"> of the page</w:t>
-      </w:r>
-      <w:r>
-        <w:t>s</w:t>
-      </w:r>
-      <w:r>
-        <w:t xml:space="preserve">. However, a bit of CSS to make the pages look </w:t>
-      </w:r>
-      <w:r>
-        <w:t xml:space="preserve">a </w:t>
-      </w:r>
-      <w:r>
-        <w:t xml:space="preserve">bit nicer will be appreciated and positively evaluated.  </w:t>
-      </w:r>
-    </w:p>
-    <w:p>
-      <w:pPr>
-        <w:jc w:val="both"/>
-        <w:rPr>
-          <w:b/>
-        </w:rPr>
-      </w:pPr>
-    </w:p>
-    <w:p>
-      <w:pPr>
-        <w:jc w:val="both"/>
-      </w:pPr>
-      <w:r>
-        <w:rPr>
-          <w:b/>
-        </w:rPr>
-        <w:t xml:space="preserve">R4: </w:t>
-      </w:r>
-      <w:r>
-        <w:rPr>
-          <w:b/>
-        </w:rPr>
-        <w:t>Necessary</w:t>
-      </w:r>
-      <w:r>
-        <w:t xml:space="preserve"> but </w:t>
-      </w:r>
-      <w:r>
-        <w:rPr>
-          <w:b/>
-        </w:rPr>
-        <w:t>not sufficient</w:t>
-      </w:r>
-      <w:r>
-        <w:t xml:space="preserve"> requirements</w:t>
-      </w:r>
-      <w:r>
-        <w:t xml:space="preserve"> </w:t>
-      </w:r>
-      <w:r>
-        <w:t xml:space="preserve">to get at least a </w:t>
-      </w:r>
-      <w:r>
-        <w:rPr>
-          <w:b/>
-        </w:rPr>
-        <w:t>B</w:t>
+        <w:t xml:space="preserve">The frontend </w:t>
+      </w:r>
+      <w:r>
+        <w:rPr>
+          <w:b/>
+        </w:rPr>
+        <w:t>MUST</w:t>
+      </w:r>
+      <w:r>
+        <w:t xml:space="preserve"> have mechanisms to </w:t>
+      </w:r>
+      <w:proofErr w:type="spellStart"/>
+      <w:r>
+        <w:t>signin</w:t>
+      </w:r>
+      <w:proofErr w:type="spellEnd"/>
+      <w:r>
+        <w:t>/signup a user.</w:t>
       </w:r>
     </w:p>
     <w:p>
@@ -2396,276 +2669,47 @@
         <w:pStyle w:val="ListParagraph"/>
         <w:numPr>
           <w:ilvl w:val="0"/>
-          <w:numId w:val="9"/>
+          <w:numId w:val="11"/>
         </w:numPr>
         <w:jc w:val="both"/>
       </w:pPr>
       <w:r>
-        <w:t xml:space="preserve">You </w:t>
-      </w:r>
-      <w:r>
-        <w:rPr>
-          <w:b/>
-        </w:rPr>
-        <w:t>MUST</w:t>
-      </w:r>
-      <w:r>
-        <w:t xml:space="preserve"> have security mechanisms in place to protect your REST APIs</w:t>
-      </w:r>
-      <w:r>
-        <w:t xml:space="preserve"> (e.g., although GET operations might be allowed to everyone, write operations like POST/PUT/PATCH do require authentication and authorization)</w:t>
-      </w:r>
-      <w:r>
-        <w:t>.</w:t>
-      </w:r>
-      <w:r>
-        <w:t xml:space="preserve"> </w:t>
+        <w:t xml:space="preserve">Note: there is </w:t>
+      </w:r>
+      <w:r>
+        <w:rPr>
+          <w:b/>
+        </w:rPr>
+        <w:t>NO</w:t>
+      </w:r>
+      <w:r>
+        <w:t xml:space="preserve"> requirement on the </w:t>
+      </w:r>
+      <w:r>
+        <w:rPr>
+          <w:i/>
+        </w:rPr>
+        <w:t>design</w:t>
+      </w:r>
+      <w:r>
+        <w:t xml:space="preserve"> of the page</w:t>
+      </w:r>
+      <w:r>
+        <w:t>s</w:t>
+      </w:r>
+      <w:r>
+        <w:t xml:space="preserve">. However, a bit of CSS to make the pages look </w:t>
+      </w:r>
+      <w:r>
+        <w:t xml:space="preserve">a </w:t>
+      </w:r>
+      <w:r>
+        <w:t xml:space="preserve">bit nicer will be appreciated and positively evaluated.  </w:t>
       </w:r>
     </w:p>
     <w:p>
       <w:pPr>
         <w:pStyle w:val="ListParagraph"/>
-        <w:numPr>
-          <w:ilvl w:val="0"/>
-          <w:numId w:val="9"/>
-        </w:numPr>
-        <w:jc w:val="both"/>
-      </w:pPr>
-      <w:r>
-        <w:t xml:space="preserve">You </w:t>
-      </w:r>
-      <w:r>
-        <w:rPr>
-          <w:b/>
-        </w:rPr>
-        <w:t>MUST</w:t>
-      </w:r>
-      <w:r>
-        <w:t xml:space="preserve"> </w:t>
-      </w:r>
-      <w:r>
-        <w:t xml:space="preserve">set up a </w:t>
-      </w:r>
-      <w:r>
-        <w:t xml:space="preserve">distributed session-based authentication with </w:t>
-      </w:r>
-      <w:proofErr w:type="spellStart"/>
-      <w:r>
-        <w:rPr>
-          <w:i/>
-        </w:rPr>
-        <w:t>Redis</w:t>
-      </w:r>
-      <w:proofErr w:type="spellEnd"/>
-      <w:r>
-        <w:t xml:space="preserve">, and you </w:t>
-      </w:r>
-      <w:r>
-        <w:rPr>
-          <w:b/>
-        </w:rPr>
-        <w:t>MUST</w:t>
-      </w:r>
-      <w:r>
-        <w:t xml:space="preserve"> setup an API for login/logout/create of users. Note: most of these can be a </w:t>
-      </w:r>
-      <w:proofErr w:type="spellStart"/>
-      <w:r>
-        <w:t>copy&amp;paste&amp;adapt</w:t>
-      </w:r>
-      <w:proofErr w:type="spellEnd"/>
-      <w:r>
-        <w:t xml:space="preserve"> from the course examples. </w:t>
-      </w:r>
-      <w:r>
-        <w:t xml:space="preserve"> </w:t>
-      </w:r>
-      <w:r>
-        <w:t xml:space="preserve"> </w:t>
-      </w:r>
-    </w:p>
-    <w:p>
-      <w:pPr>
-        <w:pStyle w:val="ListParagraph"/>
-        <w:numPr>
-          <w:ilvl w:val="0"/>
-          <w:numId w:val="9"/>
-        </w:numPr>
-        <w:jc w:val="both"/>
-      </w:pPr>
-      <w:r>
-        <w:t xml:space="preserve">The frontend </w:t>
-      </w:r>
-      <w:r>
-        <w:rPr>
-          <w:b/>
-        </w:rPr>
-        <w:t>MUST</w:t>
-      </w:r>
-      <w:r>
-        <w:t xml:space="preserve"> have mechanisms to </w:t>
-      </w:r>
-      <w:proofErr w:type="spellStart"/>
-      <w:r>
-        <w:t>signin</w:t>
-      </w:r>
-      <w:proofErr w:type="spellEnd"/>
-      <w:r>
-        <w:t>/signup a user.</w:t>
-      </w:r>
-    </w:p>
-    <w:p>
-      <w:pPr>
-        <w:jc w:val="both"/>
-      </w:pPr>
-    </w:p>
-    <w:p>
-      <w:pPr>
-        <w:jc w:val="both"/>
-      </w:pPr>
-      <w:r>
-        <w:rPr>
-          <w:b/>
-        </w:rPr>
-        <w:t xml:space="preserve">R5: </w:t>
-      </w:r>
-      <w:r>
-        <w:rPr>
-          <w:b/>
-        </w:rPr>
-        <w:t>Necessary</w:t>
-      </w:r>
-      <w:r>
-        <w:t xml:space="preserve"> but </w:t>
-      </w:r>
-      <w:r>
-        <w:rPr>
-          <w:b/>
-        </w:rPr>
-        <w:t>not sufficient</w:t>
-      </w:r>
-      <w:r>
-        <w:t xml:space="preserve"> requirements to get an</w:t>
-      </w:r>
-      <w:r>
-        <w:t xml:space="preserve"> </w:t>
-      </w:r>
-      <w:r>
-        <w:rPr>
-          <w:b/>
-        </w:rPr>
-        <w:t>A</w:t>
-      </w:r>
-    </w:p>
-    <w:p>
-      <w:pPr>
-        <w:pStyle w:val="ListParagraph"/>
-        <w:numPr>
-          <w:ilvl w:val="0"/>
-          <w:numId w:val="10"/>
-        </w:numPr>
-        <w:jc w:val="both"/>
-      </w:pPr>
-      <w:r>
-        <w:lastRenderedPageBreak/>
-        <w:t xml:space="preserve">Besides the required REST APIs, </w:t>
-      </w:r>
-      <w:r>
-        <w:t xml:space="preserve">you </w:t>
-      </w:r>
-      <w:r>
-        <w:rPr>
-          <w:b/>
-        </w:rPr>
-        <w:t>MUST</w:t>
-      </w:r>
-      <w:r>
-        <w:t xml:space="preserve"> also </w:t>
-      </w:r>
-      <w:r>
-        <w:t xml:space="preserve">have </w:t>
-      </w:r>
-      <w:r>
-        <w:t xml:space="preserve">a </w:t>
-      </w:r>
-      <w:proofErr w:type="spellStart"/>
-      <w:r>
-        <w:rPr>
-          <w:i/>
-        </w:rPr>
-        <w:t>GraphQL</w:t>
-      </w:r>
-      <w:proofErr w:type="spellEnd"/>
-      <w:r>
-        <w:t xml:space="preserve"> one. </w:t>
-      </w:r>
-      <w:r>
-        <w:t xml:space="preserve">It </w:t>
-      </w:r>
-      <w:r>
-        <w:rPr>
-          <w:b/>
-        </w:rPr>
-        <w:t>MUST</w:t>
-      </w:r>
-      <w:r>
-        <w:t xml:space="preserve"> have at least one </w:t>
-      </w:r>
-      <w:r>
-        <w:rPr>
-          <w:i/>
-        </w:rPr>
-        <w:t>Query</w:t>
-      </w:r>
-      <w:r>
-        <w:t xml:space="preserve"> and one </w:t>
-      </w:r>
-      <w:r>
-        <w:rPr>
-          <w:i/>
-        </w:rPr>
-        <w:t>Mutation</w:t>
-      </w:r>
-      <w:r>
-        <w:t>.</w:t>
-      </w:r>
-    </w:p>
-    <w:p>
-      <w:pPr>
-        <w:pStyle w:val="ListParagraph"/>
-        <w:numPr>
-          <w:ilvl w:val="0"/>
-          <w:numId w:val="10"/>
-        </w:numPr>
-        <w:jc w:val="both"/>
-      </w:pPr>
-      <w:r>
-        <w:t xml:space="preserve">You </w:t>
-      </w:r>
-      <w:r>
-        <w:rPr>
-          <w:b/>
-        </w:rPr>
-        <w:t>MUST</w:t>
-      </w:r>
-      <w:r>
-        <w:t xml:space="preserve"> have at least one communication relying on </w:t>
-      </w:r>
-      <w:r>
-        <w:rPr>
-          <w:i/>
-        </w:rPr>
-        <w:t>AMQP</w:t>
-      </w:r>
-      <w:r>
-        <w:t xml:space="preserve"> between </w:t>
-      </w:r>
-      <w:r>
-        <w:t>two different web services.</w:t>
-      </w:r>
-    </w:p>
-    <w:p>
-      <w:pPr>
         <w:jc w:val="both"/>
       </w:pPr>
     </w:p>
@@ -2677,11 +2721,6 @@
       <w:r>
         <w:t>Application Topic</w:t>
       </w:r>
-    </w:p>
-    <w:p>
-      <w:pPr>
-        <w:jc w:val="both"/>
-      </w:pPr>
     </w:p>
     <w:p>
       <w:pPr>
@@ -2766,44 +2805,6 @@
     </w:p>
     <w:p>
       <w:pPr>
-        <w:jc w:val="both"/>
-      </w:pPr>
-      <w:r>
-        <w:rPr>
-          <w:b/>
-        </w:rPr>
-        <w:t xml:space="preserve">T2: </w:t>
-      </w:r>
-      <w:r>
-        <w:rPr>
-          <w:b/>
-        </w:rPr>
-        <w:t>Necessary</w:t>
-      </w:r>
-      <w:r>
-        <w:t xml:space="preserve"> but </w:t>
-      </w:r>
-      <w:r>
-        <w:rPr>
-          <w:b/>
-        </w:rPr>
-        <w:t>not sufficient</w:t>
-      </w:r>
-      <w:r>
-        <w:t xml:space="preserve"> requirements </w:t>
-      </w:r>
-      <w:r>
-        <w:t xml:space="preserve">for </w:t>
-      </w:r>
-      <w:r>
-        <w:rPr>
-          <w:b/>
-        </w:rPr>
-        <w:t>C</w:t>
-      </w:r>
-    </w:p>
-    <w:p>
-      <w:pPr>
         <w:pStyle w:val="ListParagraph"/>
         <w:numPr>
           <w:ilvl w:val="0"/>
@@ -2812,24 +2813,27 @@
         <w:jc w:val="both"/>
       </w:pPr>
       <w:r>
-        <w:t>In the G</w:t>
-      </w:r>
-      <w:r>
-        <w:t>UI, should be possible to see a</w:t>
-      </w:r>
-      <w:r>
-        <w:t xml:space="preserve"> home-page with all current movies</w:t>
-      </w:r>
-    </w:p>
-    <w:p>
-      <w:pPr>
-        <w:jc w:val="both"/>
-      </w:pPr>
-      <w:r>
-        <w:rPr>
-          <w:b/>
-        </w:rPr>
-        <w:t xml:space="preserve">T3: </w:t>
+        <w:t xml:space="preserve">All requirements in </w:t>
+      </w:r>
+      <w:r>
+        <w:rPr>
+          <w:b/>
+        </w:rPr>
+        <w:t>R1</w:t>
+      </w:r>
+      <w:r>
+        <w:t xml:space="preserve"> must be satisfied</w:t>
+      </w:r>
+    </w:p>
+    <w:p>
+      <w:pPr>
+        <w:jc w:val="both"/>
+      </w:pPr>
+      <w:r>
+        <w:rPr>
+          <w:b/>
+        </w:rPr>
+        <w:t xml:space="preserve">T2: </w:t>
       </w:r>
       <w:r>
         <w:rPr>
@@ -2847,13 +2851,16 @@
         <w:t>not sufficient</w:t>
       </w:r>
       <w:r>
-        <w:t xml:space="preserve"> requirements for </w:t>
-      </w:r>
-      <w:r>
-        <w:rPr>
-          <w:b/>
-        </w:rPr>
-        <w:t>B</w:t>
+        <w:t xml:space="preserve"> requirements </w:t>
+      </w:r>
+      <w:r>
+        <w:t xml:space="preserve">for </w:t>
+      </w:r>
+      <w:r>
+        <w:rPr>
+          <w:b/>
+        </w:rPr>
+        <w:t>C</w:t>
       </w:r>
     </w:p>
     <w:p>
@@ -2866,7 +2873,10 @@
         <w:jc w:val="both"/>
       </w:pPr>
       <w:r>
-        <w:t>From GUI, must be able to create/login/logout users</w:t>
+        <w:t>REST API</w:t>
+      </w:r>
+      <w:r>
+        <w:t xml:space="preserve"> to handle booking of seats to come and see the movies. </w:t>
       </w:r>
     </w:p>
     <w:p>
@@ -2879,7 +2889,126 @@
         <w:jc w:val="both"/>
       </w:pPr>
       <w:r>
-        <w:t xml:space="preserve">A logged-in user should see a welcome message </w:t>
+        <w:t>A room can only hold up to X seats (e.g., 200).</w:t>
+      </w:r>
+    </w:p>
+    <w:p>
+      <w:pPr>
+        <w:pStyle w:val="ListParagraph"/>
+        <w:numPr>
+          <w:ilvl w:val="0"/>
+          <w:numId w:val="14"/>
+        </w:numPr>
+        <w:jc w:val="both"/>
+      </w:pPr>
+      <w:r>
+        <w:t>A logged-in user can reserve up to K seats/tickets (e.g., 10) per movie, unless the room is already full</w:t>
+      </w:r>
+      <w:r>
+        <w:t>, of course.</w:t>
+      </w:r>
+    </w:p>
+    <w:p>
+      <w:pPr>
+        <w:pStyle w:val="ListParagraph"/>
+        <w:numPr>
+          <w:ilvl w:val="0"/>
+          <w:numId w:val="14"/>
+        </w:numPr>
+        <w:jc w:val="both"/>
+      </w:pPr>
+      <w:r>
+        <w:t xml:space="preserve">All requirements in </w:t>
+      </w:r>
+      <w:r>
+        <w:rPr>
+          <w:b/>
+        </w:rPr>
+        <w:t>R1</w:t>
+      </w:r>
+      <w:r>
+        <w:t xml:space="preserve"> must be satisfied</w:t>
+      </w:r>
+    </w:p>
+    <w:p>
+      <w:pPr>
+        <w:pStyle w:val="ListParagraph"/>
+        <w:jc w:val="both"/>
+      </w:pPr>
+    </w:p>
+    <w:p>
+      <w:pPr>
+        <w:jc w:val="both"/>
+        <w:rPr>
+          <w:b/>
+        </w:rPr>
+      </w:pPr>
+      <w:r>
+        <w:rPr>
+          <w:b/>
+        </w:rPr>
+        <w:t xml:space="preserve">T3: </w:t>
+      </w:r>
+      <w:r>
+        <w:rPr>
+          <w:b/>
+        </w:rPr>
+        <w:t>Necessary</w:t>
+      </w:r>
+      <w:r>
+        <w:t xml:space="preserve"> but </w:t>
+      </w:r>
+      <w:r>
+        <w:rPr>
+          <w:b/>
+        </w:rPr>
+        <w:t>not sufficient</w:t>
+      </w:r>
+      <w:r>
+        <w:t xml:space="preserve"> requirements for </w:t>
+      </w:r>
+      <w:r>
+        <w:rPr>
+          <w:b/>
+        </w:rPr>
+        <w:t>B</w:t>
+      </w:r>
+    </w:p>
+    <w:p>
+      <w:pPr>
+        <w:pStyle w:val="ListParagraph"/>
+        <w:numPr>
+          <w:ilvl w:val="0"/>
+          <w:numId w:val="17"/>
+        </w:numPr>
+        <w:jc w:val="both"/>
+      </w:pPr>
+      <w:r>
+        <w:t>Every time</w:t>
+      </w:r>
+      <w:r>
+        <w:t xml:space="preserve"> </w:t>
+      </w:r>
+      <w:r>
+        <w:t xml:space="preserve">a new movie show is added in </w:t>
+      </w:r>
+      <w:r>
+        <w:t xml:space="preserve">the </w:t>
+      </w:r>
+      <w:r>
+        <w:t xml:space="preserve">API for T1, this latter should do a broadcast with AMQP. Then, </w:t>
+      </w:r>
+      <w:r>
+        <w:t xml:space="preserve">the </w:t>
+      </w:r>
+      <w:r>
+        <w:t xml:space="preserve">API in T2 should listen to such event, and initialize all </w:t>
+      </w:r>
+      <w:r>
+        <w:t xml:space="preserve">the needed </w:t>
+      </w:r>
+      <w:r>
+        <w:t xml:space="preserve">data for booking that show. </w:t>
       </w:r>
     </w:p>
     <w:p>
@@ -2927,15 +3056,7 @@
         <w:jc w:val="both"/>
       </w:pPr>
       <w:r>
-        <w:t xml:space="preserve">The </w:t>
-      </w:r>
-      <w:proofErr w:type="spellStart"/>
-      <w:r>
-        <w:t>GraphQL</w:t>
-      </w:r>
-      <w:proofErr w:type="spellEnd"/>
-      <w:r>
-        <w:t xml:space="preserve"> API should handle seat reservations.</w:t>
+        <w:t>Build frontend GUI</w:t>
       </w:r>
     </w:p>
     <w:p>
@@ -2948,7 +3069,7 @@
         <w:jc w:val="both"/>
       </w:pPr>
       <w:r>
-        <w:t>A room can only hold up to X seats (e.g., 200).</w:t>
+        <w:t>Should be able to see all movies shown in the week</w:t>
       </w:r>
     </w:p>
     <w:p>
@@ -2961,7 +3082,10 @@
         <w:jc w:val="both"/>
       </w:pPr>
       <w:r>
-        <w:t>A logged-in user can reserve up to K seats/tickets (e.g., 10) per movie, unless the room is already full</w:t>
+        <w:t>M</w:t>
+      </w:r>
+      <w:r>
+        <w:t>ust be able to create/login/logout users</w:t>
       </w:r>
     </w:p>
     <w:p>
@@ -2974,7 +3098,23 @@
         <w:jc w:val="both"/>
       </w:pPr>
       <w:r>
-        <w:t xml:space="preserve">From the GUI, a logged-in user must be able to make a reservation (i.e., “buy” 1 or more tickets for a specific movie), and see such reservation </w:t>
+        <w:t xml:space="preserve">A logged-in user should see a welcome message </w:t>
+      </w:r>
+    </w:p>
+    <w:p>
+      <w:pPr>
+        <w:pStyle w:val="ListParagraph"/>
+        <w:numPr>
+          <w:ilvl w:val="0"/>
+          <w:numId w:val="15"/>
+        </w:numPr>
+        <w:jc w:val="both"/>
+      </w:pPr>
+      <w:r>
+        <w:t>A</w:t>
+      </w:r>
+      <w:r>
+        <w:t xml:space="preserve"> logged-in user must be able to make a reservation (i.e., “buy” 1 or more tickets for a specific movie), and see such reservation </w:t>
       </w:r>
     </w:p>
     <w:p>
@@ -3011,7 +3151,12 @@
         <w:t>.</w:t>
       </w:r>
       <w:r>
-        <w:t xml:space="preserve"> Remember to discuss any extra feature in the readme file.</w:t>
+        <w:t xml:space="preserve"> Remember to discuss any extra feature </w:t>
+      </w:r>
+      <w:bookmarkStart w:id="0" w:name="_GoBack"/>
+      <w:bookmarkEnd w:id="0"/>
+      <w:r>
+        <w:t>in the readme file.</w:t>
       </w:r>
       <w:r>
         <w:t xml:space="preserve"> </w:t>
@@ -4497,6 +4642,119 @@
     </w:lvl>
   </w:abstractNum>
   <w:abstractNum w:abstractNumId="13" w15:restartNumberingAfterBreak="0">
+    <w:nsid w:val="66424225"/>
+    <w:multiLevelType w:val="hybridMultilevel"/>
+    <w:tmpl w:val="8C868328"/>
+    <w:lvl w:ilvl="0" w:tplc="04090001">
+      <w:start w:val="1"/>
+      <w:numFmt w:val="bullet"/>
+      <w:lvlText w:val=""/>
+      <w:lvlJc w:val="left"/>
+      <w:pPr>
+        <w:ind w:left="720" w:hanging="360"/>
+      </w:pPr>
+      <w:rPr>
+        <w:rFonts w:ascii="Symbol" w:hAnsi="Symbol" w:hint="default"/>
+      </w:rPr>
+    </w:lvl>
+    <w:lvl w:ilvl="1" w:tplc="04090003" w:tentative="1">
+      <w:start w:val="1"/>
+      <w:numFmt w:val="bullet"/>
+      <w:lvlText w:val="o"/>
+      <w:lvlJc w:val="left"/>
+      <w:pPr>
+        <w:ind w:left="1440" w:hanging="360"/>
+      </w:pPr>
+      <w:rPr>
+        <w:rFonts w:ascii="Courier New" w:hAnsi="Courier New" w:cs="Courier New" w:hint="default"/>
+      </w:rPr>
+    </w:lvl>
+    <w:lvl w:ilvl="2" w:tplc="04090005" w:tentative="1">
+      <w:start w:val="1"/>
+      <w:numFmt w:val="bullet"/>
+      <w:lvlText w:val=""/>
+      <w:lvlJc w:val="left"/>
+      <w:pPr>
+        <w:ind w:left="2160" w:hanging="360"/>
+      </w:pPr>
+      <w:rPr>
+        <w:rFonts w:ascii="Wingdings" w:hAnsi="Wingdings" w:hint="default"/>
+      </w:rPr>
+    </w:lvl>
+    <w:lvl w:ilvl="3" w:tplc="04090001" w:tentative="1">
+      <w:start w:val="1"/>
+      <w:numFmt w:val="bullet"/>
+      <w:lvlText w:val=""/>
+      <w:lvlJc w:val="left"/>
+      <w:pPr>
+        <w:ind w:left="2880" w:hanging="360"/>
+      </w:pPr>
+      <w:rPr>
+        <w:rFonts w:ascii="Symbol" w:hAnsi="Symbol" w:hint="default"/>
+      </w:rPr>
+    </w:lvl>
+    <w:lvl w:ilvl="4" w:tplc="04090003" w:tentative="1">
+      <w:start w:val="1"/>
+      <w:numFmt w:val="bullet"/>
+      <w:lvlText w:val="o"/>
+      <w:lvlJc w:val="left"/>
+      <w:pPr>
+        <w:ind w:left="3600" w:hanging="360"/>
+      </w:pPr>
+      <w:rPr>
+        <w:rFonts w:ascii="Courier New" w:hAnsi="Courier New" w:cs="Courier New" w:hint="default"/>
+      </w:rPr>
+    </w:lvl>
+    <w:lvl w:ilvl="5" w:tplc="04090005" w:tentative="1">
+      <w:start w:val="1"/>
+      <w:numFmt w:val="bullet"/>
+      <w:lvlText w:val=""/>
+      <w:lvlJc w:val="left"/>
+      <w:pPr>
+        <w:ind w:left="4320" w:hanging="360"/>
+      </w:pPr>
+      <w:rPr>
+        <w:rFonts w:ascii="Wingdings" w:hAnsi="Wingdings" w:hint="default"/>
+      </w:rPr>
+    </w:lvl>
+    <w:lvl w:ilvl="6" w:tplc="04090001" w:tentative="1">
+      <w:start w:val="1"/>
+      <w:numFmt w:val="bullet"/>
+      <w:lvlText w:val=""/>
+      <w:lvlJc w:val="left"/>
+      <w:pPr>
+        <w:ind w:left="5040" w:hanging="360"/>
+      </w:pPr>
+      <w:rPr>
+        <w:rFonts w:ascii="Symbol" w:hAnsi="Symbol" w:hint="default"/>
+      </w:rPr>
+    </w:lvl>
+    <w:lvl w:ilvl="7" w:tplc="04090003" w:tentative="1">
+      <w:start w:val="1"/>
+      <w:numFmt w:val="bullet"/>
+      <w:lvlText w:val="o"/>
+      <w:lvlJc w:val="left"/>
+      <w:pPr>
+        <w:ind w:left="5760" w:hanging="360"/>
+      </w:pPr>
+      <w:rPr>
+        <w:rFonts w:ascii="Courier New" w:hAnsi="Courier New" w:cs="Courier New" w:hint="default"/>
+      </w:rPr>
+    </w:lvl>
+    <w:lvl w:ilvl="8" w:tplc="04090005" w:tentative="1">
+      <w:start w:val="1"/>
+      <w:numFmt w:val="bullet"/>
+      <w:lvlText w:val=""/>
+      <w:lvlJc w:val="left"/>
+      <w:pPr>
+        <w:ind w:left="6480" w:hanging="360"/>
+      </w:pPr>
+      <w:rPr>
+        <w:rFonts w:ascii="Wingdings" w:hAnsi="Wingdings" w:hint="default"/>
+      </w:rPr>
+    </w:lvl>
+  </w:abstractNum>
+  <w:abstractNum w:abstractNumId="14" w15:restartNumberingAfterBreak="0">
     <w:nsid w:val="6B020C1E"/>
     <w:multiLevelType w:val="hybridMultilevel"/>
     <w:tmpl w:val="FADE9A18"/>
@@ -4609,7 +4867,7 @@
       </w:rPr>
     </w:lvl>
   </w:abstractNum>
-  <w:abstractNum w:abstractNumId="14" w15:restartNumberingAfterBreak="0">
+  <w:abstractNum w:abstractNumId="15" w15:restartNumberingAfterBreak="0">
     <w:nsid w:val="74E703A8"/>
     <w:multiLevelType w:val="hybridMultilevel"/>
     <w:tmpl w:val="07F833B6"/>
@@ -4722,7 +4980,7 @@
       </w:rPr>
     </w:lvl>
   </w:abstractNum>
-  <w:abstractNum w:abstractNumId="15" w15:restartNumberingAfterBreak="0">
+  <w:abstractNum w:abstractNumId="16" w15:restartNumberingAfterBreak="0">
     <w:nsid w:val="7B4E30BA"/>
     <w:multiLevelType w:val="hybridMultilevel"/>
     <w:tmpl w:val="5A6A2B56"/>
@@ -4851,13 +5109,13 @@
     <w:abstractNumId w:val="5"/>
   </w:num>
   <w:num w:numId="6">
-    <w:abstractNumId w:val="14"/>
+    <w:abstractNumId w:val="15"/>
   </w:num>
   <w:num w:numId="7">
     <w:abstractNumId w:val="4"/>
   </w:num>
   <w:num w:numId="8">
-    <w:abstractNumId w:val="13"/>
+    <w:abstractNumId w:val="14"/>
   </w:num>
   <w:num w:numId="9">
     <w:abstractNumId w:val="8"/>
@@ -4875,13 +5133,16 @@
     <w:abstractNumId w:val="6"/>
   </w:num>
   <w:num w:numId="14">
-    <w:abstractNumId w:val="15"/>
+    <w:abstractNumId w:val="16"/>
   </w:num>
   <w:num w:numId="15">
     <w:abstractNumId w:val="1"/>
   </w:num>
   <w:num w:numId="16">
     <w:abstractNumId w:val="12"/>
+  </w:num>
+  <w:num w:numId="17">
+    <w:abstractNumId w:val="13"/>
   </w:num>
 </w:numbering>
 </file>
@@ -5009,6 +5270,7 @@
     <w:lsdException w:name="HTML Sample" w:semiHidden="1" w:unhideWhenUsed="1"/>
     <w:lsdException w:name="HTML Typewriter" w:semiHidden="1" w:unhideWhenUsed="1"/>
     <w:lsdException w:name="HTML Variable" w:semiHidden="1" w:unhideWhenUsed="1"/>
+    <w:lsdException w:name="Normal Table" w:semiHidden="1" w:unhideWhenUsed="1"/>
     <w:lsdException w:name="annotation subject" w:semiHidden="1" w:unhideWhenUsed="1"/>
     <w:lsdException w:name="No List" w:semiHidden="1" w:unhideWhenUsed="1"/>
     <w:lsdException w:name="Outline List 1" w:semiHidden="1" w:unhideWhenUsed="1"/>
@@ -5052,8 +5314,10 @@
     <w:lsdException w:name="Table Elegant" w:semiHidden="1" w:unhideWhenUsed="1"/>
     <w:lsdException w:name="Table Professional" w:semiHidden="1" w:unhideWhenUsed="1"/>
     <w:lsdException w:name="Table Subtle 1" w:semiHidden="1" w:unhideWhenUsed="1"/>
+    <w:lsdException w:name="Table Subtle 2" w:semiHidden="1" w:unhideWhenUsed="1"/>
     <w:lsdException w:name="Table Web 1" w:semiHidden="1" w:unhideWhenUsed="1"/>
     <w:lsdException w:name="Table Web 2" w:semiHidden="1" w:unhideWhenUsed="1"/>
+    <w:lsdException w:name="Table Web 3" w:semiHidden="1" w:unhideWhenUsed="1"/>
     <w:lsdException w:name="Balloon Text" w:semiHidden="1" w:unhideWhenUsed="1"/>
     <w:lsdException w:name="Table Grid" w:uiPriority="39"/>
     <w:lsdException w:name="Table Theme" w:semiHidden="1" w:unhideWhenUsed="1"/>
@@ -5677,7 +5941,7 @@
 </file>
 
 <file path=customXml/itemProps1.xml><?xml version="1.0" encoding="utf-8"?>
-<ds:datastoreItem xmlns:ds="http://schemas.openxmlformats.org/officeDocument/2006/customXml" ds:itemID="{353578A3-027B-984F-BE57-CC31203B8E3E}">
+<ds:datastoreItem xmlns:ds="http://schemas.openxmlformats.org/officeDocument/2006/customXml" ds:itemID="{EABFEBEC-06E5-9540-A138-E7DDA3118F89}">
   <ds:schemaRefs>
     <ds:schemaRef ds:uri="http://schemas.openxmlformats.org/officeDocument/2006/bibliography"/>
   </ds:schemaRefs>

</xml_diff>